<commit_message>
Nscav2 consumer module - ToDirWriter v. 0.9
</commit_message>
<xml_diff>
--- a/praca/Manuale.docx
+++ b/praca/Manuale.docx
@@ -409,6 +409,11 @@
           <w:rFonts w:cs="Times New Roman"/>
         </w:rPr>
       </w:pPr>
+    </w:p>
+    <w:p>
+      <w:pPr>
+        <w:pStyle w:val="Akapitzlist"/>
+      </w:pPr>
       <w:r>
         <w:rPr>
           <w:rFonts w:cs="Times New Roman"/>
@@ -418,6 +423,38 @@
       <w:r>
         <w:t>na /var/run/icinga2/cmd/icinga2.cmd</w:t>
       </w:r>
+    </w:p>
+    <w:p>
+      <w:pPr>
+        <w:pStyle w:val="Akapitzlist"/>
+      </w:pPr>
+      <w:r>
+        <w:t>- w …/nascav2/code/Base/src/MyNscaMain.cpp zmienić m_maxBuforSize w konstruktorze (38 linia) na 1024 * 1000</w:t>
+      </w:r>
+    </w:p>
+    <w:p>
+      <w:pPr>
+        <w:pStyle w:val="Akapitzlist"/>
+      </w:pPr>
+      <w:r>
+        <w:t xml:space="preserve">- przenieść pliki </w:t>
+      </w:r>
+    </w:p>
+    <w:p>
+      <w:pPr>
+        <w:pStyle w:val="Akapitzlist"/>
+      </w:pPr>
+      <w:r>
+        <w:t>- przenieść w odpowiednie miejsca pliki z consumer_module</w:t>
+      </w:r>
+    </w:p>
+    <w:p>
+      <w:pPr>
+        <w:pStyle w:val="Akapitzlist"/>
+        <w:rPr>
+          <w:rFonts w:cs="Times New Roman"/>
+        </w:rPr>
+      </w:pPr>
     </w:p>
     <w:p>
       <w:pPr>
@@ -740,7 +777,6 @@
         <w:rPr>
           <w:rFonts w:cs="Times New Roman"/>
         </w:rPr>
-        <w:lastRenderedPageBreak/>
         <w:t>inGraph</w:t>
       </w:r>
     </w:p>
@@ -1457,6 +1493,7 @@
   <w:style w:type="character" w:default="1" w:styleId="Domylnaczcionkaakapitu">
     <w:name w:val="Default Paragraph Font"/>
     <w:uiPriority w:val="1"/>
+    <w:semiHidden/>
     <w:unhideWhenUsed/>
   </w:style>
   <w:style w:type="table" w:default="1" w:styleId="Standardowy">

</xml_diff>

<commit_message>
Zaktualizowane nazwy serwisu i hosta + modul do icingiweb
</commit_message>
<xml_diff>
--- a/praca/Manuale.docx
+++ b/praca/Manuale.docx
@@ -1115,6 +1115,26 @@
       <w:pPr>
         <w:ind w:left="720"/>
       </w:pPr>
+    </w:p>
+    <w:p>
+      <w:pPr>
+        <w:pStyle w:val="Akapitzlist"/>
+        <w:numPr>
+          <w:ilvl w:val="0"/>
+          <w:numId w:val="2"/>
+        </w:numPr>
+      </w:pPr>
+      <w:r>
+        <w:t>Icinga Modules</w:t>
+      </w:r>
+    </w:p>
+    <w:p>
+      <w:pPr>
+        <w:pStyle w:val="Akapitzlist"/>
+      </w:pPr>
+      <w:r>
+        <w:t>Skopiować z \kod\icingaweb_modules do /usr/share/icingaweb2/modules</w:t>
+      </w:r>
     </w:p>
     <w:p>
       <w:pPr>

</xml_diff>